<commit_message>
Minor changes to one of the stories
</commit_message>
<xml_diff>
--- a/Ink. Stories.docx
+++ b/Ink. Stories.docx
@@ -14,10 +14,7 @@
         <w:contextualSpacing/>
       </w:pPr>
       <w:r>
-        <w:t>T</w:t>
-      </w:r>
-      <w:r>
-        <w:t>he user must be able to register an account</w:t>
+        <w:t>The user must be able to register an account</w:t>
       </w:r>
     </w:p>
     <w:p>
@@ -45,10 +42,7 @@
         <w:contextualSpacing/>
       </w:pPr>
       <w:r>
-        <w:t>The user must be able to submit a photograph, GPS location and price</w:t>
-      </w:r>
-      <w:r>
-        <w:t>.</w:t>
+        <w:t>The user must be able to submit a photograph, GPS location and price.</w:t>
       </w:r>
     </w:p>
     <w:p>
@@ -62,23 +56,7 @@
         <w:contextualSpacing/>
       </w:pPr>
       <w:r>
-        <w:t xml:space="preserve">For this the user must link a verified </w:t>
-      </w:r>
-      <w:proofErr w:type="spellStart"/>
-      <w:r>
-        <w:t>paypal</w:t>
-      </w:r>
-      <w:proofErr w:type="spellEnd"/>
-      <w:r>
-        <w:t xml:space="preserve"> account to their Ink. </w:t>
-      </w:r>
-      <w:proofErr w:type="gramStart"/>
-      <w:r>
-        <w:t>account</w:t>
-      </w:r>
-      <w:proofErr w:type="gramEnd"/>
-      <w:r>
-        <w:t>.</w:t>
+        <w:t>For this the user must link a verified paypal account to their Ink. account.</w:t>
       </w:r>
     </w:p>
     <w:p>
@@ -106,10 +84,7 @@
         <w:contextualSpacing/>
       </w:pPr>
       <w:r>
-        <w:t xml:space="preserve">The user must be able to send a receive messages with the owner </w:t>
-      </w:r>
-      <w:r>
-        <w:t>of a listing.</w:t>
+        <w:t>The user must be able to send a receive messages with the owner of a listing.</w:t>
       </w:r>
     </w:p>
     <w:p>
@@ -123,23 +98,7 @@
         <w:contextualSpacing/>
       </w:pPr>
       <w:r>
-        <w:t xml:space="preserve">The user must be able to </w:t>
-      </w:r>
-      <w:proofErr w:type="spellStart"/>
-      <w:r>
-        <w:t>transactionally</w:t>
-      </w:r>
-      <w:proofErr w:type="spellEnd"/>
-      <w:r>
-        <w:t xml:space="preserve"> purchase an artwork by paying immediately through </w:t>
-      </w:r>
-      <w:proofErr w:type="spellStart"/>
-      <w:r>
-        <w:t>paypal</w:t>
-      </w:r>
-      <w:proofErr w:type="spellEnd"/>
-      <w:r>
-        <w:t>.</w:t>
+        <w:t>The user must be able to transactionally purchase an artwork by paying immediately through paypal.</w:t>
       </w:r>
     </w:p>
     <w:p>
@@ -153,15 +112,7 @@
         <w:contextualSpacing/>
       </w:pPr>
       <w:r>
-        <w:t xml:space="preserve">The user must be able to pay both the artist and Ink. </w:t>
-      </w:r>
-      <w:proofErr w:type="gramStart"/>
-      <w:r>
-        <w:t>through</w:t>
-      </w:r>
-      <w:proofErr w:type="gramEnd"/>
-      <w:r>
-        <w:t xml:space="preserve"> a single transaction.</w:t>
+        <w:t>The user must be able to pay both the artist and Ink. through a single transaction.</w:t>
       </w:r>
     </w:p>
     <w:p>
@@ -175,10 +126,7 @@
         <w:contextualSpacing/>
       </w:pPr>
       <w:r>
-        <w:t>The user must be notified if one of their artworks is purch</w:t>
-      </w:r>
-      <w:r>
-        <w:t>ased.</w:t>
+        <w:t>The user must be notified if one of their artworks is purchased.</w:t>
       </w:r>
     </w:p>
     <w:p>
@@ -227,11 +175,9 @@
       <w:r>
         <w:t xml:space="preserve">User swipes right unveiling the </w:t>
       </w:r>
-      <w:proofErr w:type="gramStart"/>
-      <w:r>
-        <w:t>side-bar</w:t>
-      </w:r>
-      <w:proofErr w:type="gramEnd"/>
+      <w:r>
+        <w:t>sidebar</w:t>
+      </w:r>
       <w:r>
         <w:t xml:space="preserve"> menu.</w:t>
       </w:r>
@@ -256,11 +202,9 @@
           <w:numId w:val="2"/>
         </w:numPr>
       </w:pPr>
-      <w:proofErr w:type="gramStart"/>
-      <w:r>
-        <w:t>Side-bar</w:t>
-      </w:r>
-      <w:proofErr w:type="gramEnd"/>
+      <w:r>
+        <w:t>Sidebar</w:t>
+      </w:r>
       <w:r>
         <w:t xml:space="preserve"> moves back unveiling the main window with a submission form.</w:t>
       </w:r>
@@ -276,11 +220,9 @@
       <w:r>
         <w:t xml:space="preserve">If the account has an unverified </w:t>
       </w:r>
-      <w:proofErr w:type="spellStart"/>
-      <w:r>
-        <w:t>paypal</w:t>
-      </w:r>
-      <w:proofErr w:type="spellEnd"/>
+      <w:r>
+        <w:t>PayPal</w:t>
+      </w:r>
       <w:r>
         <w:t xml:space="preserve"> account tied to it then display an error saying that the account must be verified.</w:t>
       </w:r>
@@ -308,6 +250,12 @@
       <w:r>
         <w:t>The submission form has a field for deposit price that if left blank means the user is unwilling to take a deposit.</w:t>
       </w:r>
+      <w:r>
+        <w:rPr>
+          <w:rStyle w:val="FootnoteReference"/>
+        </w:rPr>
+        <w:footnoteReference w:id="1"/>
+      </w:r>
     </w:p>
     <w:p>
       <w:pPr>
@@ -318,26 +266,22 @@
         </w:numPr>
       </w:pPr>
       <w:r>
-        <w:t xml:space="preserve">The submission form has a field for </w:t>
-      </w:r>
-      <w:r>
-        <w:t>the full price</w:t>
-      </w:r>
-      <w:r>
-        <w:t xml:space="preserve"> price </w:t>
-      </w:r>
-      <w:r>
-        <w:t>that</w:t>
-      </w:r>
-      <w:r>
-        <w:t xml:space="preserve"> if left blank means t</w:t>
-      </w:r>
-      <w:r>
-        <w:t>he user is unwilling to take full payment through the app</w:t>
-      </w:r>
-      <w:r>
-        <w:t>.</w:t>
-      </w:r>
+        <w:t>The user sees a radio button that indicates whether or not the user is willing to tattoo the design.</w:t>
+      </w:r>
+    </w:p>
+    <w:p>
+      <w:pPr>
+        <w:pStyle w:val="ListParagraph"/>
+        <w:numPr>
+          <w:ilvl w:val="1"/>
+          <w:numId w:val="2"/>
+        </w:numPr>
+      </w:pPr>
+      <w:r>
+        <w:t>If this is pressed then a text field becomes editable where the seller can specify the price for tattooing the design.</w:t>
+      </w:r>
+      <w:bookmarkStart w:id="0" w:name="_GoBack"/>
+      <w:bookmarkEnd w:id="0"/>
     </w:p>
     <w:p>
       <w:pPr>
@@ -360,7 +304,16 @@
         </w:numPr>
       </w:pPr>
       <w:r>
-        <w:t>If both the deposit and full price fields are left blank then an error appears informing the user that they must populate at least one field</w:t>
+        <w:t xml:space="preserve">If both the deposit </w:t>
+      </w:r>
+      <w:r>
+        <w:t>field is</w:t>
+      </w:r>
+      <w:r>
+        <w:t xml:space="preserve"> left blank then an error appears informing the user that they must </w:t>
+      </w:r>
+      <w:r>
+        <w:t>populate this field</w:t>
       </w:r>
     </w:p>
     <w:p>
@@ -384,13 +337,8 @@
         </w:numPr>
       </w:pPr>
       <w:r>
-        <w:t>If none of the previous conditions are triggered then the item is sent to the server and</w:t>
-      </w:r>
-      <w:r>
-        <w:t xml:space="preserve"> it is soon available to buy from the app.</w:t>
-      </w:r>
-      <w:bookmarkStart w:id="0" w:name="_GoBack"/>
-      <w:bookmarkEnd w:id="0"/>
+        <w:t>If none of the previous conditions are triggered then the item is sent to the server and it is soon available to buy from the app.</w:t>
+      </w:r>
     </w:p>
     <w:sectPr>
       <w:pgSz w:w="12240" w:h="15840"/>
@@ -399,6 +347,72 @@
     </w:sectPr>
   </w:body>
 </w:document>
+</file>
+
+<file path=word/endnotes.xml><?xml version="1.0" encoding="utf-8"?>
+<w:endnotes xmlns:wpc="http://schemas.microsoft.com/office/word/2010/wordprocessingCanvas" xmlns:mo="http://schemas.microsoft.com/office/mac/office/2008/main" xmlns:mc="http://schemas.openxmlformats.org/markup-compatibility/2006" xmlns:mv="urn:schemas-microsoft-com:mac:vml" xmlns:o="urn:schemas-microsoft-com:office:office" xmlns:r="http://schemas.openxmlformats.org/officeDocument/2006/relationships" xmlns:m="http://schemas.openxmlformats.org/officeDocument/2006/math" xmlns:v="urn:schemas-microsoft-com:vml" xmlns:wp14="http://schemas.microsoft.com/office/word/2010/wordprocessingDrawing" xmlns:wp="http://schemas.openxmlformats.org/drawingml/2006/wordprocessingDrawing" xmlns:w10="urn:schemas-microsoft-com:office:word" xmlns:w="http://schemas.openxmlformats.org/wordprocessingml/2006/main" xmlns:w14="http://schemas.microsoft.com/office/word/2010/wordml" xmlns:wpg="http://schemas.microsoft.com/office/word/2010/wordprocessingGroup" xmlns:wpi="http://schemas.microsoft.com/office/word/2010/wordprocessingInk" xmlns:wne="http://schemas.microsoft.com/office/word/2006/wordml" xmlns:wps="http://schemas.microsoft.com/office/word/2010/wordprocessingShape" mc:Ignorable="w14 wp14">
+  <w:endnote w:type="separator" w:id="-1">
+    <w:p>
+      <w:pPr>
+        <w:spacing w:line="240" w:lineRule="auto"/>
+      </w:pPr>
+      <w:r>
+        <w:separator/>
+      </w:r>
+    </w:p>
+  </w:endnote>
+  <w:endnote w:type="continuationSeparator" w:id="0">
+    <w:p>
+      <w:pPr>
+        <w:spacing w:line="240" w:lineRule="auto"/>
+      </w:pPr>
+      <w:r>
+        <w:continuationSeparator/>
+      </w:r>
+    </w:p>
+  </w:endnote>
+</w:endnotes>
+</file>
+
+<file path=word/footnotes.xml><?xml version="1.0" encoding="utf-8"?>
+<w:footnotes xmlns:wpc="http://schemas.microsoft.com/office/word/2010/wordprocessingCanvas" xmlns:mo="http://schemas.microsoft.com/office/mac/office/2008/main" xmlns:mc="http://schemas.openxmlformats.org/markup-compatibility/2006" xmlns:mv="urn:schemas-microsoft-com:mac:vml" xmlns:o="urn:schemas-microsoft-com:office:office" xmlns:r="http://schemas.openxmlformats.org/officeDocument/2006/relationships" xmlns:m="http://schemas.openxmlformats.org/officeDocument/2006/math" xmlns:v="urn:schemas-microsoft-com:vml" xmlns:wp14="http://schemas.microsoft.com/office/word/2010/wordprocessingDrawing" xmlns:wp="http://schemas.openxmlformats.org/drawingml/2006/wordprocessingDrawing" xmlns:w10="urn:schemas-microsoft-com:office:word" xmlns:w="http://schemas.openxmlformats.org/wordprocessingml/2006/main" xmlns:w14="http://schemas.microsoft.com/office/word/2010/wordml" xmlns:wpg="http://schemas.microsoft.com/office/word/2010/wordprocessingGroup" xmlns:wpi="http://schemas.microsoft.com/office/word/2010/wordprocessingInk" xmlns:wne="http://schemas.microsoft.com/office/word/2006/wordml" xmlns:wps="http://schemas.microsoft.com/office/word/2010/wordprocessingShape" mc:Ignorable="w14 wp14">
+  <w:footnote w:type="separator" w:id="-1">
+    <w:p>
+      <w:pPr>
+        <w:spacing w:line="240" w:lineRule="auto"/>
+      </w:pPr>
+      <w:r>
+        <w:separator/>
+      </w:r>
+    </w:p>
+  </w:footnote>
+  <w:footnote w:type="continuationSeparator" w:id="0">
+    <w:p>
+      <w:pPr>
+        <w:spacing w:line="240" w:lineRule="auto"/>
+      </w:pPr>
+      <w:r>
+        <w:continuationSeparator/>
+      </w:r>
+    </w:p>
+  </w:footnote>
+  <w:footnote w:id="1">
+    <w:p>
+      <w:pPr>
+        <w:pStyle w:val="FootnoteText"/>
+      </w:pPr>
+      <w:r>
+        <w:rPr>
+          <w:rStyle w:val="FootnoteReference"/>
+        </w:rPr>
+        <w:footnoteRef/>
+      </w:r>
+      <w:r>
+        <w:t xml:space="preserve"> We’ll only accept deposits because for buyers to be eligible for PayPal buyer protection the item must be a physical item that can be posted – I suggest we only accept deposits as “full payment” for the design and have the sellers post a physical copy of the original artwork to the buyer.</w:t>
+      </w:r>
+    </w:p>
+  </w:footnote>
+</w:footnotes>
 </file>
 
 <file path=word/numbering.xml><?xml version="1.0" encoding="utf-8"?>
@@ -979,6 +993,42 @@
       <w:contextualSpacing/>
     </w:pPr>
   </w:style>
+  <w:style w:type="paragraph" w:styleId="FootnoteText">
+    <w:name w:val="footnote text"/>
+    <w:basedOn w:val="Normal"/>
+    <w:link w:val="FootnoteTextChar"/>
+    <w:uiPriority w:val="99"/>
+    <w:unhideWhenUsed/>
+    <w:rsid w:val="00F47C82"/>
+    <w:pPr>
+      <w:spacing w:line="240" w:lineRule="auto"/>
+    </w:pPr>
+    <w:rPr>
+      <w:sz w:val="24"/>
+      <w:szCs w:val="24"/>
+    </w:rPr>
+  </w:style>
+  <w:style w:type="character" w:customStyle="1" w:styleId="FootnoteTextChar">
+    <w:name w:val="Footnote Text Char"/>
+    <w:basedOn w:val="DefaultParagraphFont"/>
+    <w:link w:val="FootnoteText"/>
+    <w:uiPriority w:val="99"/>
+    <w:rsid w:val="00F47C82"/>
+    <w:rPr>
+      <w:sz w:val="24"/>
+      <w:szCs w:val="24"/>
+    </w:rPr>
+  </w:style>
+  <w:style w:type="character" w:styleId="FootnoteReference">
+    <w:name w:val="footnote reference"/>
+    <w:basedOn w:val="DefaultParagraphFont"/>
+    <w:uiPriority w:val="99"/>
+    <w:unhideWhenUsed/>
+    <w:rsid w:val="00F47C82"/>
+    <w:rPr>
+      <w:vertAlign w:val="superscript"/>
+    </w:rPr>
+  </w:style>
 </w:styles>
 </file>
 
@@ -1349,6 +1399,42 @@
       <w:ind w:left="720"/>
       <w:contextualSpacing/>
     </w:pPr>
+  </w:style>
+  <w:style w:type="paragraph" w:styleId="FootnoteText">
+    <w:name w:val="footnote text"/>
+    <w:basedOn w:val="Normal"/>
+    <w:link w:val="FootnoteTextChar"/>
+    <w:uiPriority w:val="99"/>
+    <w:unhideWhenUsed/>
+    <w:rsid w:val="00F47C82"/>
+    <w:pPr>
+      <w:spacing w:line="240" w:lineRule="auto"/>
+    </w:pPr>
+    <w:rPr>
+      <w:sz w:val="24"/>
+      <w:szCs w:val="24"/>
+    </w:rPr>
+  </w:style>
+  <w:style w:type="character" w:customStyle="1" w:styleId="FootnoteTextChar">
+    <w:name w:val="Footnote Text Char"/>
+    <w:basedOn w:val="DefaultParagraphFont"/>
+    <w:link w:val="FootnoteText"/>
+    <w:uiPriority w:val="99"/>
+    <w:rsid w:val="00F47C82"/>
+    <w:rPr>
+      <w:sz w:val="24"/>
+      <w:szCs w:val="24"/>
+    </w:rPr>
+  </w:style>
+  <w:style w:type="character" w:styleId="FootnoteReference">
+    <w:name w:val="footnote reference"/>
+    <w:basedOn w:val="DefaultParagraphFont"/>
+    <w:uiPriority w:val="99"/>
+    <w:unhideWhenUsed/>
+    <w:rsid w:val="00F47C82"/>
+    <w:rPr>
+      <w:vertAlign w:val="superscript"/>
+    </w:rPr>
   </w:style>
 </w:styles>
 </file>
@@ -1678,7 +1764,7 @@
 </file>
 
 <file path=customXml/itemProps1.xml><?xml version="1.0" encoding="utf-8"?>
-<ds:datastoreItem xmlns:ds="http://schemas.openxmlformats.org/officeDocument/2006/customXml" ds:itemID="{309589AD-E640-7641-ABE3-87E41250809D}">
+<ds:datastoreItem xmlns:ds="http://schemas.openxmlformats.org/officeDocument/2006/customXml" ds:itemID="{4D91ED74-B626-384F-AB00-B703FE61A017}">
   <ds:schemaRefs>
     <ds:schemaRef ds:uri="http://schemas.openxmlformats.org/officeDocument/2006/bibliography"/>
   </ds:schemaRefs>

</xml_diff>

<commit_message>
deleted old frontend project and created new one
</commit_message>
<xml_diff>
--- a/Ink. Stories.docx
+++ b/Ink. Stories.docx
@@ -56,7 +56,23 @@
         <w:contextualSpacing/>
       </w:pPr>
       <w:r>
-        <w:t>For this the user must link a verified paypal account to their Ink. account.</w:t>
+        <w:t xml:space="preserve">For this the user must link a verified </w:t>
+      </w:r>
+      <w:proofErr w:type="spellStart"/>
+      <w:r>
+        <w:t>paypal</w:t>
+      </w:r>
+      <w:proofErr w:type="spellEnd"/>
+      <w:r>
+        <w:t xml:space="preserve"> account to their Ink. </w:t>
+      </w:r>
+      <w:proofErr w:type="gramStart"/>
+      <w:r>
+        <w:t>account</w:t>
+      </w:r>
+      <w:proofErr w:type="gramEnd"/>
+      <w:r>
+        <w:t>.</w:t>
       </w:r>
     </w:p>
     <w:p>
@@ -98,7 +114,23 @@
         <w:contextualSpacing/>
       </w:pPr>
       <w:r>
-        <w:t>The user must be able to transactionally purchase an artwork by paying immediately through paypal.</w:t>
+        <w:t xml:space="preserve">The user must be able to </w:t>
+      </w:r>
+      <w:proofErr w:type="spellStart"/>
+      <w:r>
+        <w:t>transactionally</w:t>
+      </w:r>
+      <w:proofErr w:type="spellEnd"/>
+      <w:r>
+        <w:t xml:space="preserve"> purchase an artwork by paying immediately through </w:t>
+      </w:r>
+      <w:proofErr w:type="spellStart"/>
+      <w:r>
+        <w:t>paypal</w:t>
+      </w:r>
+      <w:proofErr w:type="spellEnd"/>
+      <w:r>
+        <w:t>.</w:t>
       </w:r>
     </w:p>
     <w:p>
@@ -112,7 +144,15 @@
         <w:contextualSpacing/>
       </w:pPr>
       <w:r>
-        <w:t>The user must be able to pay both the artist and Ink. through a single transaction.</w:t>
+        <w:t xml:space="preserve">The user must be able to pay both the artist and Ink. </w:t>
+      </w:r>
+      <w:proofErr w:type="gramStart"/>
+      <w:r>
+        <w:t>through</w:t>
+      </w:r>
+      <w:proofErr w:type="gramEnd"/>
+      <w:r>
+        <w:t xml:space="preserve"> a single transaction.</w:t>
       </w:r>
     </w:p>
     <w:p>
@@ -160,7 +200,15 @@
       </w:pPr>
       <w:r>
         <w:lastRenderedPageBreak/>
-        <w:t>Story - The user must be able to submit a photograph, GPS location and price.</w:t>
+        <w:t>Requirement 3</w:t>
+      </w:r>
+      <w:r>
+        <w:t xml:space="preserve"> - The user must be able to submit a photograph, GPS location and price.</w:t>
+      </w:r>
+    </w:p>
+    <w:p>
+      <w:r>
+        <w:t>Story 3-1</w:t>
       </w:r>
     </w:p>
     <w:p/>
@@ -217,6 +265,7 @@
           <w:numId w:val="2"/>
         </w:numPr>
       </w:pPr>
+      <w:bookmarkStart w:id="0" w:name="_GoBack"/>
       <w:r>
         <w:t xml:space="preserve">If the account has an unverified </w:t>
       </w:r>
@@ -227,6 +276,7 @@
         <w:t xml:space="preserve"> account tied to it then display an error saying that the account must be verified.</w:t>
       </w:r>
     </w:p>
+    <w:bookmarkEnd w:id="0"/>
     <w:p>
       <w:pPr>
         <w:pStyle w:val="ListParagraph"/>
@@ -236,7 +286,22 @@
         </w:numPr>
       </w:pPr>
       <w:r>
-        <w:t>The submission form has a square window which when pressed prompts the user to attach an image from their gallery or take a photo.</w:t>
+        <w:t>T</w:t>
+      </w:r>
+      <w:r>
+        <w:t xml:space="preserve">he user clicks </w:t>
+      </w:r>
+      <w:r>
+        <w:t>a square window</w:t>
+      </w:r>
+      <w:r>
+        <w:t xml:space="preserve"> on t</w:t>
+      </w:r>
+      <w:r>
+        <w:t xml:space="preserve">he submission form </w:t>
+      </w:r>
+      <w:r>
+        <w:t>and attaches a photo.</w:t>
       </w:r>
     </w:p>
     <w:p>
@@ -266,7 +331,241 @@
         </w:numPr>
       </w:pPr>
       <w:r>
-        <w:t>The user sees a radio button that indicates whether or not the user is willing to tattoo the design.</w:t>
+        <w:t xml:space="preserve">The user </w:t>
+      </w:r>
+      <w:r>
+        <w:t>clicks</w:t>
+      </w:r>
+      <w:r>
+        <w:t xml:space="preserve"> a radio button that indicates </w:t>
+      </w:r>
+      <w:r>
+        <w:t>that</w:t>
+      </w:r>
+      <w:r>
+        <w:t xml:space="preserve"> the user is willing to tattoo the design.</w:t>
+      </w:r>
+    </w:p>
+    <w:p>
+      <w:pPr>
+        <w:pStyle w:val="ListParagraph"/>
+        <w:numPr>
+          <w:ilvl w:val="0"/>
+          <w:numId w:val="2"/>
+        </w:numPr>
+      </w:pPr>
+      <w:r>
+        <w:t xml:space="preserve">Clicking the radio button makes </w:t>
+      </w:r>
+      <w:r>
+        <w:t xml:space="preserve">a text field becomes editable where the </w:t>
+      </w:r>
+      <w:r>
+        <w:t>user</w:t>
+      </w:r>
+      <w:r>
+        <w:t xml:space="preserve"> </w:t>
+      </w:r>
+      <w:r>
+        <w:t>then</w:t>
+      </w:r>
+      <w:r>
+        <w:t xml:space="preserve"> </w:t>
+      </w:r>
+      <w:r>
+        <w:t>specifies</w:t>
+      </w:r>
+      <w:r>
+        <w:t xml:space="preserve"> the price for tattooing the design.</w:t>
+      </w:r>
+    </w:p>
+    <w:p>
+      <w:pPr>
+        <w:pStyle w:val="ListParagraph"/>
+        <w:numPr>
+          <w:ilvl w:val="0"/>
+          <w:numId w:val="2"/>
+        </w:numPr>
+      </w:pPr>
+      <w:r>
+        <w:t>The user clicks the submit button</w:t>
+      </w:r>
+    </w:p>
+    <w:p>
+      <w:pPr>
+        <w:pStyle w:val="ListParagraph"/>
+        <w:numPr>
+          <w:ilvl w:val="0"/>
+          <w:numId w:val="2"/>
+        </w:numPr>
+      </w:pPr>
+      <w:r>
+        <w:t>The design is then available for purchase</w:t>
+      </w:r>
+    </w:p>
+    <w:p/>
+    <w:p>
+      <w:r>
+        <w:t>Story 3-2</w:t>
+      </w:r>
+    </w:p>
+    <w:p>
+      <w:pPr>
+        <w:pStyle w:val="ListParagraph"/>
+        <w:numPr>
+          <w:ilvl w:val="0"/>
+          <w:numId w:val="3"/>
+        </w:numPr>
+      </w:pPr>
+      <w:r>
+        <w:t>User swipes right unveiling the sidebar menu.</w:t>
+      </w:r>
+    </w:p>
+    <w:p>
+      <w:pPr>
+        <w:pStyle w:val="ListParagraph"/>
+        <w:numPr>
+          <w:ilvl w:val="0"/>
+          <w:numId w:val="3"/>
+        </w:numPr>
+      </w:pPr>
+      <w:r>
+        <w:t>User clicks the “Submit artwork” menu listing.</w:t>
+      </w:r>
+    </w:p>
+    <w:p>
+      <w:pPr>
+        <w:pStyle w:val="ListParagraph"/>
+        <w:numPr>
+          <w:ilvl w:val="0"/>
+          <w:numId w:val="3"/>
+        </w:numPr>
+      </w:pPr>
+      <w:r>
+        <w:t>If the account has an unverified PayPal account tied to it then display an error saying that the account must be verified.</w:t>
+      </w:r>
+    </w:p>
+    <w:p>
+      <w:pPr>
+        <w:pStyle w:val="ListParagraph"/>
+        <w:numPr>
+          <w:ilvl w:val="0"/>
+          <w:numId w:val="3"/>
+        </w:numPr>
+      </w:pPr>
+      <w:r>
+        <w:t>User clicks ok button on error and is returned to account page.</w:t>
+      </w:r>
+    </w:p>
+    <w:p/>
+    <w:p>
+      <w:r>
+        <w:br w:type="page"/>
+      </w:r>
+    </w:p>
+    <w:p>
+      <w:r>
+        <w:lastRenderedPageBreak/>
+        <w:t>Story 3-3</w:t>
+      </w:r>
+    </w:p>
+    <w:p>
+      <w:pPr>
+        <w:pStyle w:val="ListParagraph"/>
+        <w:numPr>
+          <w:ilvl w:val="0"/>
+          <w:numId w:val="4"/>
+        </w:numPr>
+      </w:pPr>
+      <w:r>
+        <w:t>User swipes right unveiling the sidebar menu.</w:t>
+      </w:r>
+    </w:p>
+    <w:p>
+      <w:pPr>
+        <w:pStyle w:val="ListParagraph"/>
+        <w:numPr>
+          <w:ilvl w:val="0"/>
+          <w:numId w:val="4"/>
+        </w:numPr>
+      </w:pPr>
+      <w:r>
+        <w:t>User clicks the “Submit artwork” menu listing.</w:t>
+      </w:r>
+    </w:p>
+    <w:p>
+      <w:pPr>
+        <w:pStyle w:val="ListParagraph"/>
+        <w:numPr>
+          <w:ilvl w:val="0"/>
+          <w:numId w:val="4"/>
+        </w:numPr>
+      </w:pPr>
+      <w:r>
+        <w:t>Sidebar moves back unveiling the main window with a submission form.</w:t>
+      </w:r>
+    </w:p>
+    <w:p>
+      <w:pPr>
+        <w:pStyle w:val="ListParagraph"/>
+        <w:numPr>
+          <w:ilvl w:val="0"/>
+          <w:numId w:val="4"/>
+        </w:numPr>
+      </w:pPr>
+      <w:r>
+        <w:t>The submission form has a square window which when pressed prompts the user to attach an image from their gallery or take a photo.</w:t>
+      </w:r>
+    </w:p>
+    <w:p>
+      <w:pPr>
+        <w:pStyle w:val="ListParagraph"/>
+        <w:numPr>
+          <w:ilvl w:val="0"/>
+          <w:numId w:val="4"/>
+        </w:numPr>
+      </w:pPr>
+      <w:r>
+        <w:t>The submission form has a field for deposit price that if left blank means the user is unwilling to take a deposit.</w:t>
+      </w:r>
+      <w:r>
+        <w:rPr>
+          <w:rStyle w:val="FootnoteReference"/>
+        </w:rPr>
+        <w:footnoteReference w:id="2"/>
+      </w:r>
+    </w:p>
+    <w:p>
+      <w:pPr>
+        <w:pStyle w:val="ListParagraph"/>
+        <w:numPr>
+          <w:ilvl w:val="0"/>
+          <w:numId w:val="4"/>
+        </w:numPr>
+      </w:pPr>
+      <w:r>
+        <w:t xml:space="preserve">The user </w:t>
+      </w:r>
+      <w:r>
+        <w:t>leaves the</w:t>
+      </w:r>
+      <w:r>
+        <w:t xml:space="preserve"> radio button that indicates whether or not the user </w:t>
+      </w:r>
+      <w:r>
+        <w:t>is willing to tattoo the design un-ticked.</w:t>
+      </w:r>
+    </w:p>
+    <w:p>
+      <w:pPr>
+        <w:pStyle w:val="ListParagraph"/>
+        <w:numPr>
+          <w:ilvl w:val="0"/>
+          <w:numId w:val="4"/>
+        </w:numPr>
+      </w:pPr>
+      <w:r>
+        <w:t>The user clicks the submit button</w:t>
       </w:r>
     </w:p>
     <w:p>
@@ -274,25 +573,11 @@
         <w:pStyle w:val="ListParagraph"/>
         <w:numPr>
           <w:ilvl w:val="1"/>
-          <w:numId w:val="2"/>
-        </w:numPr>
-      </w:pPr>
-      <w:r>
-        <w:t>If this is pressed then a text field becomes editable where the seller can specify the price for tattooing the design.</w:t>
-      </w:r>
-      <w:bookmarkStart w:id="0" w:name="_GoBack"/>
-      <w:bookmarkEnd w:id="0"/>
-    </w:p>
-    <w:p>
-      <w:pPr>
-        <w:pStyle w:val="ListParagraph"/>
-        <w:numPr>
-          <w:ilvl w:val="0"/>
-          <w:numId w:val="2"/>
-        </w:numPr>
-      </w:pPr>
-      <w:r>
-        <w:t>The user clicks the submit button</w:t>
+          <w:numId w:val="4"/>
+        </w:numPr>
+      </w:pPr>
+      <w:r>
+        <w:t>If both the deposit field is left blank then an error appears informing the user that they must populate this field</w:t>
       </w:r>
     </w:p>
     <w:p>
@@ -300,20 +585,11 @@
         <w:pStyle w:val="ListParagraph"/>
         <w:numPr>
           <w:ilvl w:val="1"/>
-          <w:numId w:val="2"/>
-        </w:numPr>
-      </w:pPr>
-      <w:r>
-        <w:t xml:space="preserve">If both the deposit </w:t>
-      </w:r>
-      <w:r>
-        <w:t>field is</w:t>
-      </w:r>
-      <w:r>
-        <w:t xml:space="preserve"> left blank then an error appears informing the user that they must </w:t>
-      </w:r>
-      <w:r>
-        <w:t>populate this field</w:t>
+          <w:numId w:val="4"/>
+        </w:numPr>
+      </w:pPr>
+      <w:r>
+        <w:t>If GPS on the phone is currently switched off an error appears notifying that the user must turn on GPS</w:t>
       </w:r>
     </w:p>
     <w:p>
@@ -321,25 +597,14 @@
         <w:pStyle w:val="ListParagraph"/>
         <w:numPr>
           <w:ilvl w:val="1"/>
-          <w:numId w:val="2"/>
-        </w:numPr>
-      </w:pPr>
-      <w:r>
-        <w:t>If GPS on the phone is currently switched off an error appears notifying that the user must turn on GPS</w:t>
-      </w:r>
-    </w:p>
-    <w:p>
-      <w:pPr>
-        <w:pStyle w:val="ListParagraph"/>
-        <w:numPr>
-          <w:ilvl w:val="1"/>
-          <w:numId w:val="2"/>
+          <w:numId w:val="4"/>
         </w:numPr>
       </w:pPr>
       <w:r>
         <w:t>If none of the previous conditions are triggered then the item is sent to the server and it is soon available to buy from the app.</w:t>
       </w:r>
     </w:p>
+    <w:p/>
     <w:sectPr>
       <w:pgSz w:w="12240" w:h="15840"/>
       <w:pgMar w:top="1440" w:right="1440" w:bottom="1440" w:left="1440" w:header="720" w:footer="720" w:gutter="0"/>
@@ -412,12 +677,200 @@
       </w:r>
     </w:p>
   </w:footnote>
+  <w:footnote w:id="2">
+    <w:p>
+      <w:pPr>
+        <w:pStyle w:val="FootnoteText"/>
+      </w:pPr>
+      <w:r>
+        <w:rPr>
+          <w:rStyle w:val="FootnoteReference"/>
+        </w:rPr>
+        <w:footnoteRef/>
+      </w:r>
+      <w:r>
+        <w:t xml:space="preserve"> We’ll only accept deposits because for buyers to be eligible for PayPal buyer protection the item must be a physical item that can be posted – I suggest we only accept deposits as “full payment” for the design and have the sellers post a physical copy of the original artwork to the buyer.</w:t>
+      </w:r>
+    </w:p>
+  </w:footnote>
 </w:footnotes>
 </file>
 
 <file path=word/numbering.xml><?xml version="1.0" encoding="utf-8"?>
 <w:numbering xmlns:wpc="http://schemas.microsoft.com/office/word/2010/wordprocessingCanvas" xmlns:mo="http://schemas.microsoft.com/office/mac/office/2008/main" xmlns:mc="http://schemas.openxmlformats.org/markup-compatibility/2006" xmlns:mv="urn:schemas-microsoft-com:mac:vml" xmlns:o="urn:schemas-microsoft-com:office:office" xmlns:r="http://schemas.openxmlformats.org/officeDocument/2006/relationships" xmlns:m="http://schemas.openxmlformats.org/officeDocument/2006/math" xmlns:v="urn:schemas-microsoft-com:vml" xmlns:wp14="http://schemas.microsoft.com/office/word/2010/wordprocessingDrawing" xmlns:wp="http://schemas.openxmlformats.org/drawingml/2006/wordprocessingDrawing" xmlns:w10="urn:schemas-microsoft-com:office:word" xmlns:w="http://schemas.openxmlformats.org/wordprocessingml/2006/main" xmlns:w14="http://schemas.microsoft.com/office/word/2010/wordml" xmlns:wpg="http://schemas.microsoft.com/office/word/2010/wordprocessingGroup" xmlns:wpi="http://schemas.microsoft.com/office/word/2010/wordprocessingInk" xmlns:wne="http://schemas.microsoft.com/office/word/2006/wordml" xmlns:wps="http://schemas.microsoft.com/office/word/2010/wordprocessingShape" mc:Ignorable="w14 wp14">
   <w:abstractNum w:abstractNumId="0">
+    <w:nsid w:val="0C1A02A1"/>
+    <w:multiLevelType w:val="hybridMultilevel"/>
+    <w:tmpl w:val="8D7408AA"/>
+    <w:lvl w:ilvl="0" w:tplc="0409000F">
+      <w:start w:val="1"/>
+      <w:numFmt w:val="decimal"/>
+      <w:lvlText w:val="%1."/>
+      <w:lvlJc w:val="left"/>
+      <w:pPr>
+        <w:ind w:left="720" w:hanging="360"/>
+      </w:pPr>
+    </w:lvl>
+    <w:lvl w:ilvl="1" w:tplc="04090019">
+      <w:start w:val="1"/>
+      <w:numFmt w:val="lowerLetter"/>
+      <w:lvlText w:val="%2."/>
+      <w:lvlJc w:val="left"/>
+      <w:pPr>
+        <w:ind w:left="1440" w:hanging="360"/>
+      </w:pPr>
+    </w:lvl>
+    <w:lvl w:ilvl="2" w:tplc="0409001B" w:tentative="1">
+      <w:start w:val="1"/>
+      <w:numFmt w:val="lowerRoman"/>
+      <w:lvlText w:val="%3."/>
+      <w:lvlJc w:val="right"/>
+      <w:pPr>
+        <w:ind w:left="2160" w:hanging="180"/>
+      </w:pPr>
+    </w:lvl>
+    <w:lvl w:ilvl="3" w:tplc="0409000F" w:tentative="1">
+      <w:start w:val="1"/>
+      <w:numFmt w:val="decimal"/>
+      <w:lvlText w:val="%4."/>
+      <w:lvlJc w:val="left"/>
+      <w:pPr>
+        <w:ind w:left="2880" w:hanging="360"/>
+      </w:pPr>
+    </w:lvl>
+    <w:lvl w:ilvl="4" w:tplc="04090019" w:tentative="1">
+      <w:start w:val="1"/>
+      <w:numFmt w:val="lowerLetter"/>
+      <w:lvlText w:val="%5."/>
+      <w:lvlJc w:val="left"/>
+      <w:pPr>
+        <w:ind w:left="3600" w:hanging="360"/>
+      </w:pPr>
+    </w:lvl>
+    <w:lvl w:ilvl="5" w:tplc="0409001B" w:tentative="1">
+      <w:start w:val="1"/>
+      <w:numFmt w:val="lowerRoman"/>
+      <w:lvlText w:val="%6."/>
+      <w:lvlJc w:val="right"/>
+      <w:pPr>
+        <w:ind w:left="4320" w:hanging="180"/>
+      </w:pPr>
+    </w:lvl>
+    <w:lvl w:ilvl="6" w:tplc="0409000F" w:tentative="1">
+      <w:start w:val="1"/>
+      <w:numFmt w:val="decimal"/>
+      <w:lvlText w:val="%7."/>
+      <w:lvlJc w:val="left"/>
+      <w:pPr>
+        <w:ind w:left="5040" w:hanging="360"/>
+      </w:pPr>
+    </w:lvl>
+    <w:lvl w:ilvl="7" w:tplc="04090019" w:tentative="1">
+      <w:start w:val="1"/>
+      <w:numFmt w:val="lowerLetter"/>
+      <w:lvlText w:val="%8."/>
+      <w:lvlJc w:val="left"/>
+      <w:pPr>
+        <w:ind w:left="5760" w:hanging="360"/>
+      </w:pPr>
+    </w:lvl>
+    <w:lvl w:ilvl="8" w:tplc="0409001B" w:tentative="1">
+      <w:start w:val="1"/>
+      <w:numFmt w:val="lowerRoman"/>
+      <w:lvlText w:val="%9."/>
+      <w:lvlJc w:val="right"/>
+      <w:pPr>
+        <w:ind w:left="6480" w:hanging="180"/>
+      </w:pPr>
+    </w:lvl>
+  </w:abstractNum>
+  <w:abstractNum w:abstractNumId="1">
+    <w:nsid w:val="358C77B0"/>
+    <w:multiLevelType w:val="hybridMultilevel"/>
+    <w:tmpl w:val="8D7408AA"/>
+    <w:lvl w:ilvl="0" w:tplc="0409000F">
+      <w:start w:val="1"/>
+      <w:numFmt w:val="decimal"/>
+      <w:lvlText w:val="%1."/>
+      <w:lvlJc w:val="left"/>
+      <w:pPr>
+        <w:ind w:left="720" w:hanging="360"/>
+      </w:pPr>
+    </w:lvl>
+    <w:lvl w:ilvl="1" w:tplc="04090019">
+      <w:start w:val="1"/>
+      <w:numFmt w:val="lowerLetter"/>
+      <w:lvlText w:val="%2."/>
+      <w:lvlJc w:val="left"/>
+      <w:pPr>
+        <w:ind w:left="1440" w:hanging="360"/>
+      </w:pPr>
+    </w:lvl>
+    <w:lvl w:ilvl="2" w:tplc="0409001B" w:tentative="1">
+      <w:start w:val="1"/>
+      <w:numFmt w:val="lowerRoman"/>
+      <w:lvlText w:val="%3."/>
+      <w:lvlJc w:val="right"/>
+      <w:pPr>
+        <w:ind w:left="2160" w:hanging="180"/>
+      </w:pPr>
+    </w:lvl>
+    <w:lvl w:ilvl="3" w:tplc="0409000F" w:tentative="1">
+      <w:start w:val="1"/>
+      <w:numFmt w:val="decimal"/>
+      <w:lvlText w:val="%4."/>
+      <w:lvlJc w:val="left"/>
+      <w:pPr>
+        <w:ind w:left="2880" w:hanging="360"/>
+      </w:pPr>
+    </w:lvl>
+    <w:lvl w:ilvl="4" w:tplc="04090019" w:tentative="1">
+      <w:start w:val="1"/>
+      <w:numFmt w:val="lowerLetter"/>
+      <w:lvlText w:val="%5."/>
+      <w:lvlJc w:val="left"/>
+      <w:pPr>
+        <w:ind w:left="3600" w:hanging="360"/>
+      </w:pPr>
+    </w:lvl>
+    <w:lvl w:ilvl="5" w:tplc="0409001B" w:tentative="1">
+      <w:start w:val="1"/>
+      <w:numFmt w:val="lowerRoman"/>
+      <w:lvlText w:val="%6."/>
+      <w:lvlJc w:val="right"/>
+      <w:pPr>
+        <w:ind w:left="4320" w:hanging="180"/>
+      </w:pPr>
+    </w:lvl>
+    <w:lvl w:ilvl="6" w:tplc="0409000F" w:tentative="1">
+      <w:start w:val="1"/>
+      <w:numFmt w:val="decimal"/>
+      <w:lvlText w:val="%7."/>
+      <w:lvlJc w:val="left"/>
+      <w:pPr>
+        <w:ind w:left="5040" w:hanging="360"/>
+      </w:pPr>
+    </w:lvl>
+    <w:lvl w:ilvl="7" w:tplc="04090019" w:tentative="1">
+      <w:start w:val="1"/>
+      <w:numFmt w:val="lowerLetter"/>
+      <w:lvlText w:val="%8."/>
+      <w:lvlJc w:val="left"/>
+      <w:pPr>
+        <w:ind w:left="5760" w:hanging="360"/>
+      </w:pPr>
+    </w:lvl>
+    <w:lvl w:ilvl="8" w:tplc="0409001B" w:tentative="1">
+      <w:start w:val="1"/>
+      <w:numFmt w:val="lowerRoman"/>
+      <w:lvlText w:val="%9."/>
+      <w:lvlJc w:val="right"/>
+      <w:pPr>
+        <w:ind w:left="6480" w:hanging="180"/>
+      </w:pPr>
+    </w:lvl>
+  </w:abstractNum>
+  <w:abstractNum w:abstractNumId="2">
     <w:nsid w:val="42ED4E4B"/>
     <w:multiLevelType w:val="hybridMultilevel"/>
     <w:tmpl w:val="8D7408AA"/>
@@ -503,7 +956,7 @@
       </w:pPr>
     </w:lvl>
   </w:abstractNum>
-  <w:abstractNum w:abstractNumId="1">
+  <w:abstractNum w:abstractNumId="3">
     <w:nsid w:val="51B73107"/>
     <w:multiLevelType w:val="multilevel"/>
     <w:tmpl w:val="46348E22"/>
@@ -617,10 +1070,16 @@
     </w:lvl>
   </w:abstractNum>
   <w:num w:numId="1">
-    <w:abstractNumId w:val="1"/>
+    <w:abstractNumId w:val="3"/>
   </w:num>
   <w:num w:numId="2">
+    <w:abstractNumId w:val="2"/>
+  </w:num>
+  <w:num w:numId="3">
     <w:abstractNumId w:val="0"/>
+  </w:num>
+  <w:num w:numId="4">
+    <w:abstractNumId w:val="1"/>
   </w:num>
 </w:numbering>
 </file>
@@ -1764,7 +2223,7 @@
 </file>
 
 <file path=customXml/itemProps1.xml><?xml version="1.0" encoding="utf-8"?>
-<ds:datastoreItem xmlns:ds="http://schemas.openxmlformats.org/officeDocument/2006/customXml" ds:itemID="{4D91ED74-B626-384F-AB00-B703FE61A017}">
+<ds:datastoreItem xmlns:ds="http://schemas.openxmlformats.org/officeDocument/2006/customXml" ds:itemID="{F5E57656-C1CB-5041-B94F-46DA1316655F}">
   <ds:schemaRefs>
     <ds:schemaRef ds:uri="http://schemas.openxmlformats.org/officeDocument/2006/bibliography"/>
   </ds:schemaRefs>

</xml_diff>